<commit_message>
add test file for blast and document
</commit_message>
<xml_diff>
--- a/doc/EMview.docx
+++ b/doc/EMview.docx
@@ -2,22 +2,70 @@
 <file path=word/document.xml><?xml version="1.0" encoding="utf-8"?>
 <w:document xmlns:wpc="http://schemas.microsoft.com/office/word/2010/wordprocessingCanvas" xmlns:mc="http://schemas.openxmlformats.org/markup-compatibility/2006" xmlns:o="urn:schemas-microsoft-com:office:office" xmlns:r="http://schemas.openxmlformats.org/officeDocument/2006/relationships" xmlns:m="http://schemas.openxmlformats.org/officeDocument/2006/math" xmlns:v="urn:schemas-microsoft-com:vml" xmlns:wp14="http://schemas.microsoft.com/office/word/2010/wordprocessingDrawing" xmlns:wp="http://schemas.openxmlformats.org/drawingml/2006/wordprocessingDrawing" xmlns:w10="urn:schemas-microsoft-com:office:word" xmlns:w="http://schemas.openxmlformats.org/wordprocessingml/2006/main" xmlns:w14="http://schemas.microsoft.com/office/word/2010/wordml" xmlns:wpg="http://schemas.microsoft.com/office/word/2010/wordprocessingGroup" xmlns:wpi="http://schemas.microsoft.com/office/word/2010/wordprocessingInk" xmlns:wne="http://schemas.microsoft.com/office/word/2006/wordml" xmlns:wps="http://schemas.microsoft.com/office/word/2010/wordprocessingShape" mc:Ignorable="w14 wp14">
   <w:body>
+    <w:p>
+      <w:proofErr w:type="spellStart"/>
+      <w:r>
+        <w:rPr>
+          <w:rFonts w:hint="eastAsia"/>
+        </w:rPr>
+        <w:t>EMview</w:t>
+      </w:r>
+      <w:proofErr w:type="spellEnd"/>
+      <w:r>
+        <w:rPr>
+          <w:rFonts w:hint="eastAsia"/>
+        </w:rPr>
+        <w:t>: A Multiple Sequence Alignment View Based on Excel</w:t>
+      </w:r>
+    </w:p>
     <w:p>
       <w:pPr>
         <w:rPr>
           <w:rFonts w:hint="eastAsia"/>
         </w:rPr>
       </w:pPr>
-      <w:r>
+    </w:p>
+    <w:p>
+      <w:pPr>
         <w:rPr>
           <w:rFonts w:hint="eastAsia"/>
         </w:rPr>
-        <w:t>EMview: A Multiple Sequence Alignment View Based on Excel</w:t>
+      </w:pPr>
+    </w:p>
+    <w:p>
+      <w:r>
+        <w:t>Inputs:</w:t>
+      </w:r>
+    </w:p>
+    <w:p/>
+    <w:p>
+      <w:r>
+        <w:t xml:space="preserve">    Sequence database search: BLAST, FASTA suites.</w:t>
       </w:r>
     </w:p>
     <w:p>
+      <w:r>
+        <w:t xml:space="preserve">    Multiple sequence alignment: CLUSTAL, HSSP, MSF, FASTA, PIR, MAF.</w:t>
+      </w:r>
+    </w:p>
+    <w:p/>
+    <w:p>
+      <w:r>
+        <w:t>Outputs:</w:t>
+      </w:r>
       <w:bookmarkStart w:id="0" w:name="_GoBack"/>
       <w:bookmarkEnd w:id="0"/>
+    </w:p>
+    <w:p/>
+    <w:p>
+      <w:r>
+        <w:t xml:space="preserve">    </w:t>
+      </w:r>
+      <w:proofErr w:type="gramStart"/>
+      <w:r>
+        <w:t>HTML, FASTA, CLUSTAL, MSF, PIR, RDB (tab-separated).</w:t>
+      </w:r>
+      <w:proofErr w:type="gramEnd"/>
     </w:p>
     <w:sectPr>
       <w:pgSz w:w="11906" w:h="16838"/>

</xml_diff>

<commit_message>
add function for blast filter setting getting
</commit_message>
<xml_diff>
--- a/doc/EMview.docx
+++ b/doc/EMview.docx
@@ -3,55 +3,49 @@
 <w:document xmlns:wpc="http://schemas.microsoft.com/office/word/2010/wordprocessingCanvas" xmlns:mc="http://schemas.openxmlformats.org/markup-compatibility/2006" xmlns:o="urn:schemas-microsoft-com:office:office" xmlns:r="http://schemas.openxmlformats.org/officeDocument/2006/relationships" xmlns:m="http://schemas.openxmlformats.org/officeDocument/2006/math" xmlns:v="urn:schemas-microsoft-com:vml" xmlns:wp14="http://schemas.microsoft.com/office/word/2010/wordprocessingDrawing" xmlns:wp="http://schemas.openxmlformats.org/drawingml/2006/wordprocessingDrawing" xmlns:w10="urn:schemas-microsoft-com:office:word" xmlns:w="http://schemas.openxmlformats.org/wordprocessingml/2006/main" xmlns:w14="http://schemas.microsoft.com/office/word/2010/wordml" xmlns:wpg="http://schemas.microsoft.com/office/word/2010/wordprocessingGroup" xmlns:wpi="http://schemas.microsoft.com/office/word/2010/wordprocessingInk" xmlns:wne="http://schemas.microsoft.com/office/word/2006/wordml" xmlns:wps="http://schemas.microsoft.com/office/word/2010/wordprocessingShape" mc:Ignorable="w14 wp14">
   <w:body>
     <w:p>
-      <w:proofErr w:type="spellStart"/>
-      <w:r>
-        <w:rPr>
-          <w:rFonts w:hint="eastAsia"/>
-        </w:rPr>
-        <w:t>EMview</w:t>
-      </w:r>
-      <w:proofErr w:type="spellEnd"/>
-      <w:r>
-        <w:rPr>
-          <w:rFonts w:hint="eastAsia"/>
-        </w:rPr>
-        <w:t>: A Multiple Sequence Alignment View Based on Excel</w:t>
+      <w:r>
+        <w:rPr>
+          <w:rFonts w:hint="eastAsia"/>
+        </w:rPr>
+        <w:t>EMview: A Multiple Sequence Alignment View Based on Excel</w:t>
+      </w:r>
+    </w:p>
+    <w:p/>
+    <w:p/>
+    <w:p>
+      <w:r>
+        <w:t>Inputs:</w:t>
+      </w:r>
+    </w:p>
+    <w:p/>
+    <w:p>
+      <w:r>
+        <w:t xml:space="preserve">    Sequence database search: BLAST, FASTA suites.</w:t>
       </w:r>
     </w:p>
     <w:p>
       <w:pPr>
+        <w:ind w:firstLine="420"/>
         <w:rPr>
           <w:rFonts w:hint="eastAsia"/>
         </w:rPr>
       </w:pPr>
+      <w:r>
+        <w:t>Multiple sequence alignment: CLUSTAL, HSSP, MSF, FASTA, PIR, MAF.</w:t>
+      </w:r>
     </w:p>
     <w:p>
       <w:pPr>
-        <w:rPr>
-          <w:rFonts w:hint="eastAsia"/>
-        </w:rPr>
+        <w:ind w:firstLine="420"/>
       </w:pPr>
-    </w:p>
-    <w:p>
-      <w:r>
-        <w:t>Inputs:</w:t>
-      </w:r>
-    </w:p>
-    <w:p/>
-    <w:p>
-      <w:r>
-        <w:t xml:space="preserve">    Sequence database search: BLAST, FASTA suites.</w:t>
-      </w:r>
-    </w:p>
-    <w:p>
-      <w:r>
-        <w:t xml:space="preserve">    Multiple sequence alignment: CLUSTAL, HSSP, MSF, FASTA, PIR, MAF.</w:t>
-      </w:r>
-    </w:p>
-    <w:p/>
-    <w:p>
-      <w:r>
-        <w:t>Outputs:</w:t>
+      <w:r>
+        <w:t>I</w:t>
+      </w:r>
+      <w:r>
+        <w:rPr>
+          <w:rFonts w:hint="eastAsia"/>
+        </w:rPr>
+        <w:t>f provided VCF or other SNP file, it will be import to alignment</w:t>
       </w:r>
       <w:bookmarkStart w:id="0" w:name="_GoBack"/>
       <w:bookmarkEnd w:id="0"/>
@@ -59,13 +53,77 @@
     <w:p/>
     <w:p>
       <w:r>
-        <w:t xml:space="preserve">    </w:t>
-      </w:r>
-      <w:proofErr w:type="gramStart"/>
+        <w:t>Outputs:</w:t>
+      </w:r>
+    </w:p>
+    <w:p/>
+    <w:p>
+      <w:pPr>
+        <w:ind w:firstLine="420"/>
+        <w:rPr>
+          <w:rFonts w:hint="eastAsia"/>
+        </w:rPr>
+      </w:pPr>
+      <w:r>
+        <w:rPr>
+          <w:rFonts w:hint="eastAsia"/>
+        </w:rPr>
+        <w:t>Emview</w:t>
+      </w:r>
+      <w:r>
+        <w:rPr>
+          <w:rFonts w:hint="eastAsia"/>
+        </w:rPr>
+        <w:t xml:space="preserve">, </w:t>
+      </w:r>
       <w:r>
         <w:t>HTML, FASTA, CLUSTAL, MSF, PIR, RDB (tab-separated).</w:t>
       </w:r>
-      <w:proofErr w:type="gramEnd"/>
+    </w:p>
+    <w:p>
+      <w:pPr>
+        <w:rPr>
+          <w:rFonts w:hint="eastAsia"/>
+        </w:rPr>
+      </w:pPr>
+    </w:p>
+    <w:p>
+      <w:pPr>
+        <w:rPr>
+          <w:rFonts w:hint="eastAsia"/>
+        </w:rPr>
+      </w:pPr>
+      <w:r>
+        <w:rPr>
+          <w:rFonts w:hint="eastAsia"/>
+        </w:rPr>
+        <w:t>The program will run step by step</w:t>
+      </w:r>
+    </w:p>
+    <w:p>
+      <w:pPr>
+        <w:ind w:firstLine="420"/>
+        <w:rPr>
+          <w:rFonts w:hint="eastAsia"/>
+        </w:rPr>
+      </w:pPr>
+      <w:r>
+        <w:t>F</w:t>
+      </w:r>
+      <w:r>
+        <w:rPr>
+          <w:rFonts w:hint="eastAsia"/>
+        </w:rPr>
+        <w:t>rom ab1 file to Emview to other format</w:t>
+      </w:r>
+    </w:p>
+    <w:p>
+      <w:r>
+        <w:rPr>
+          <w:rFonts w:hint="eastAsia"/>
+        </w:rPr>
+        <w:tab/>
+      </w:r>
     </w:p>
     <w:sectPr>
       <w:pgSz w:w="11906" w:h="16838"/>

</xml_diff>

<commit_message>
add content about how to implement parse blast7outfmt
</commit_message>
<xml_diff>
--- a/doc/EMview.docx
+++ b/doc/EMview.docx
@@ -26,9 +26,6 @@
     <w:p>
       <w:pPr>
         <w:ind w:firstLine="420"/>
-        <w:rPr>
-          <w:rFonts w:hint="eastAsia"/>
-        </w:rPr>
       </w:pPr>
       <w:r>
         <w:t>Multiple sequence alignment: CLUSTAL, HSSP, MSF, FASTA, PIR, MAF.</w:t>
@@ -58,9 +55,6 @@
     <w:p>
       <w:pPr>
         <w:ind w:firstLine="420"/>
-        <w:rPr>
-          <w:rFonts w:hint="eastAsia"/>
-        </w:rPr>
       </w:pPr>
       <w:r>
         <w:rPr>
@@ -78,93 +72,66 @@
         <w:t>HTML, FASTA, CLUSTAL, MSF, PIR, RDB (tab-separated).</w:t>
       </w:r>
     </w:p>
+    <w:p/>
+    <w:p>
+      <w:r>
+        <w:rPr>
+          <w:rFonts w:hint="eastAsia"/>
+        </w:rPr>
+        <w:t>design</w:t>
+      </w:r>
+    </w:p>
+    <w:p>
+      <w:r>
+        <w:rPr>
+          <w:rFonts w:hint="eastAsia"/>
+        </w:rPr>
+        <w:t xml:space="preserve">The default setting from the program, the workbook the program </w:t>
+      </w:r>
+      <w:r>
+        <w:t>residence</w:t>
+      </w:r>
+      <w:r>
+        <w:rPr>
+          <w:rFonts w:hint="eastAsia"/>
+        </w:rPr>
+        <w:t xml:space="preserve"> in (added macro, or just the xlsm)</w:t>
+      </w:r>
+    </w:p>
+    <w:p>
+      <w:r>
+        <w:rPr>
+          <w:rFonts w:hint="eastAsia"/>
+        </w:rPr>
+        <w:t>The program will run step by step</w:t>
+      </w:r>
+    </w:p>
     <w:p>
       <w:pPr>
-        <w:rPr>
-          <w:rFonts w:hint="eastAsia"/>
-        </w:rPr>
+        <w:ind w:firstLine="420"/>
       </w:pPr>
-    </w:p>
-    <w:p>
-      <w:pPr>
-        <w:rPr>
-          <w:rFonts w:hint="eastAsia"/>
-        </w:rPr>
-      </w:pPr>
-      <w:r>
-        <w:rPr>
-          <w:rFonts w:hint="eastAsia"/>
-        </w:rPr>
-        <w:t>design</w:t>
-      </w:r>
-    </w:p>
-    <w:p>
-      <w:pPr>
-        <w:rPr>
-          <w:rFonts w:hint="eastAsia"/>
-        </w:rPr>
-      </w:pPr>
-      <w:r>
-        <w:rPr>
-          <w:rFonts w:hint="eastAsia"/>
-        </w:rPr>
-        <w:t xml:space="preserve">The default setting from the program, the workbook the program </w:t>
-      </w:r>
-      <w:r>
-        <w:t>residence</w:t>
-      </w:r>
-      <w:r>
-        <w:rPr>
-          <w:rFonts w:hint="eastAsia"/>
-        </w:rPr>
-        <w:t xml:space="preserve"> in (added macro, or just the xlsm</w:t>
+      <w:r>
+        <w:t>F</w:t>
+      </w:r>
+      <w:r>
+        <w:rPr>
+          <w:rFonts w:hint="eastAsia"/>
+        </w:rPr>
+        <w:t>rom ab1 file to Emview to other format</w:t>
+      </w:r>
+    </w:p>
+    <w:p>
+      <w:r>
+        <w:t>N</w:t>
+      </w:r>
+      <w:r>
+        <w:rPr>
+          <w:rFonts w:hint="eastAsia"/>
+        </w:rPr>
+        <w:t>eed three sheet to finished the analysis: query sheet, alignment sheet(blast table out format) and subject sheet</w:t>
       </w:r>
       <w:bookmarkStart w:id="0" w:name="_GoBack"/>
       <w:bookmarkEnd w:id="0"/>
-      <w:r>
-        <w:rPr>
-          <w:rFonts w:hint="eastAsia"/>
-        </w:rPr>
-        <w:t>)</w:t>
-      </w:r>
-    </w:p>
-    <w:p>
-      <w:pPr>
-        <w:rPr>
-          <w:rFonts w:hint="eastAsia"/>
-        </w:rPr>
-      </w:pPr>
-      <w:r>
-        <w:rPr>
-          <w:rFonts w:hint="eastAsia"/>
-        </w:rPr>
-        <w:t>The program will run step by step</w:t>
-      </w:r>
-    </w:p>
-    <w:p>
-      <w:pPr>
-        <w:ind w:firstLine="420"/>
-        <w:rPr>
-          <w:rFonts w:hint="eastAsia"/>
-        </w:rPr>
-      </w:pPr>
-      <w:r>
-        <w:t>F</w:t>
-      </w:r>
-      <w:r>
-        <w:rPr>
-          <w:rFonts w:hint="eastAsia"/>
-        </w:rPr>
-        <w:t>rom ab1 file to Emview to other format</w:t>
-      </w:r>
-    </w:p>
-    <w:p>
-      <w:r>
-        <w:rPr>
-          <w:rFonts w:hint="eastAsia"/>
-        </w:rPr>
-        <w:tab/>
-      </w:r>
     </w:p>
     <w:sectPr>
       <w:pgSz w:w="11906" w:h="16838"/>

</xml_diff>